<commit_message>
Updates to history window, HLD and LLD
</commit_message>
<xml_diff>
--- a/HLD ISE172_project.docx
+++ b/HLD ISE172_project.docx
@@ -47,14 +47,30 @@
       <w:pPr>
         <w:bidi w:val="0"/>
       </w:pPr>
-      <w:hyperlink r:id="rId4" w:history="1">
+      <w:hyperlink r:id="rId5" w:history="1">
         <w:r>
           <w:rPr>
             <w:rStyle w:val="Hyperlink"/>
             <w:rFonts w:ascii="Arial" w:hAnsi="Arial" w:cs="Arial"/>
             <w:color w:val="1155CC"/>
           </w:rPr>
-          <w:t>https://goo.gl/xUwXR2</w:t>
+          <w:t>https://goo.gl/xUw</w:t>
+        </w:r>
+        <w:r>
+          <w:rPr>
+            <w:rStyle w:val="Hyperlink"/>
+            <w:rFonts w:ascii="Arial" w:hAnsi="Arial" w:cs="Arial"/>
+            <w:color w:val="1155CC"/>
+          </w:rPr>
+          <w:t>X</w:t>
+        </w:r>
+        <w:r>
+          <w:rPr>
+            <w:rStyle w:val="Hyperlink"/>
+            <w:rFonts w:ascii="Arial" w:hAnsi="Arial" w:cs="Arial"/>
+            <w:color w:val="1155CC"/>
+          </w:rPr>
+          <w:t>R2</w:t>
         </w:r>
       </w:hyperlink>
     </w:p>
@@ -69,7 +85,7 @@
     <w:p>
       <w:pPr>
         <w:bidi w:val="0"/>
-        <w:spacing w:line="240" w:lineRule="auto"/>
+        <w:spacing w:after="120" w:line="240" w:lineRule="auto"/>
         <w:rPr>
           <w:b/>
           <w:bCs/>
@@ -88,13 +104,170 @@
         </w:rPr>
         <w:t>Presentation layer:</w:t>
       </w:r>
-      <w:bookmarkStart w:id="0" w:name="_GoBack"/>
-      <w:bookmarkEnd w:id="0"/>
-    </w:p>
-    <w:p>
-      <w:pPr>
-        <w:bidi w:val="0"/>
-        <w:spacing w:line="240" w:lineRule="auto"/>
+    </w:p>
+    <w:p>
+      <w:pPr>
+        <w:bidi w:val="0"/>
+        <w:spacing w:after="120" w:line="240" w:lineRule="auto"/>
+      </w:pPr>
+      <w:r>
+        <w:t xml:space="preserve">This layer consists the GUI of the App. </w:t>
+      </w:r>
+    </w:p>
+    <w:p>
+      <w:pPr>
+        <w:bidi w:val="0"/>
+        <w:spacing w:after="120" w:line="240" w:lineRule="auto"/>
+      </w:pPr>
+      <w:r>
+        <w:t>In the Main Menu the user is able to file one of the following requests:</w:t>
+      </w:r>
+    </w:p>
+    <w:p>
+      <w:pPr>
+        <w:pStyle w:val="a3"/>
+        <w:numPr>
+          <w:ilvl w:val="0"/>
+          <w:numId w:val="1"/>
+        </w:numPr>
+        <w:bidi w:val="0"/>
+        <w:spacing w:after="120" w:line="240" w:lineRule="auto"/>
+      </w:pPr>
+      <w:r>
+        <w:t>Buy Commodities</w:t>
+      </w:r>
+    </w:p>
+    <w:p>
+      <w:pPr>
+        <w:pStyle w:val="a3"/>
+        <w:numPr>
+          <w:ilvl w:val="0"/>
+          <w:numId w:val="1"/>
+        </w:numPr>
+        <w:bidi w:val="0"/>
+        <w:spacing w:after="120" w:line="240" w:lineRule="auto"/>
+      </w:pPr>
+      <w:r>
+        <w:t>Sell Commodities</w:t>
+      </w:r>
+    </w:p>
+    <w:p>
+      <w:pPr>
+        <w:pStyle w:val="a3"/>
+        <w:numPr>
+          <w:ilvl w:val="0"/>
+          <w:numId w:val="1"/>
+        </w:numPr>
+        <w:bidi w:val="0"/>
+        <w:spacing w:after="120" w:line="240" w:lineRule="auto"/>
+      </w:pPr>
+      <w:r>
+        <w:t>Cancel a Buy/Sell Request</w:t>
+      </w:r>
+    </w:p>
+    <w:p>
+      <w:pPr>
+        <w:pStyle w:val="a3"/>
+        <w:numPr>
+          <w:ilvl w:val="0"/>
+          <w:numId w:val="1"/>
+        </w:numPr>
+        <w:bidi w:val="0"/>
+        <w:spacing w:after="120" w:line="240" w:lineRule="auto"/>
+      </w:pPr>
+      <w:r>
+        <w:t>Query Buy/Sell – provides information about a specific active request</w:t>
+      </w:r>
+    </w:p>
+    <w:p>
+      <w:pPr>
+        <w:pStyle w:val="a3"/>
+        <w:numPr>
+          <w:ilvl w:val="0"/>
+          <w:numId w:val="1"/>
+        </w:numPr>
+        <w:bidi w:val="0"/>
+        <w:spacing w:after="120" w:line="240" w:lineRule="auto"/>
+      </w:pPr>
+      <w:r>
+        <w:t>Query Market – provides information about a specific commodity</w:t>
+      </w:r>
+    </w:p>
+    <w:p>
+      <w:pPr>
+        <w:pStyle w:val="a3"/>
+        <w:numPr>
+          <w:ilvl w:val="0"/>
+          <w:numId w:val="1"/>
+        </w:numPr>
+        <w:bidi w:val="0"/>
+        <w:spacing w:after="120" w:line="240" w:lineRule="auto"/>
+      </w:pPr>
+      <w:r>
+        <w:t>User Query – provides information about the user – owned commodities, funds, requests</w:t>
+      </w:r>
+    </w:p>
+    <w:p>
+      <w:pPr>
+        <w:pStyle w:val="a3"/>
+        <w:numPr>
+          <w:ilvl w:val="0"/>
+          <w:numId w:val="1"/>
+        </w:numPr>
+        <w:bidi w:val="0"/>
+        <w:spacing w:after="120" w:line="240" w:lineRule="auto"/>
+      </w:pPr>
+      <w:r>
+        <w:t xml:space="preserve">All Market Query – shows information about </w:t>
+      </w:r>
+      <w:r>
+        <w:rPr>
+          <w:b/>
+          <w:bCs/>
+        </w:rPr>
+        <w:t>all</w:t>
+      </w:r>
+      <w:r>
+        <w:t xml:space="preserve"> of the commodities</w:t>
+      </w:r>
+    </w:p>
+    <w:p>
+      <w:pPr>
+        <w:pStyle w:val="a3"/>
+        <w:numPr>
+          <w:ilvl w:val="0"/>
+          <w:numId w:val="1"/>
+        </w:numPr>
+        <w:bidi w:val="0"/>
+        <w:spacing w:after="120" w:line="240" w:lineRule="auto"/>
+      </w:pPr>
+      <w:r>
+        <w:t xml:space="preserve">User Requests Query – shows information about </w:t>
+      </w:r>
+      <w:r>
+        <w:rPr>
+          <w:b/>
+          <w:bCs/>
+        </w:rPr>
+        <w:t>all</w:t>
+      </w:r>
+      <w:r>
+        <w:t xml:space="preserve"> the active requests of the user</w:t>
+      </w:r>
+    </w:p>
+    <w:p>
+      <w:pPr>
+        <w:bidi w:val="0"/>
+        <w:spacing w:after="120" w:line="240" w:lineRule="auto"/>
+      </w:pPr>
+      <w:r>
+        <w:tab/>
+      </w:r>
+    </w:p>
+    <w:p>
+      <w:pPr>
+        <w:bidi w:val="0"/>
+        <w:spacing w:after="120" w:line="240" w:lineRule="auto"/>
         <w:rPr>
           <w:b/>
           <w:bCs/>
@@ -107,7 +280,7 @@
     <w:p>
       <w:pPr>
         <w:bidi w:val="0"/>
-        <w:spacing w:line="240" w:lineRule="auto"/>
+        <w:spacing w:after="0" w:line="240" w:lineRule="auto"/>
         <w:rPr>
           <w:b/>
           <w:bCs/>
@@ -141,6 +314,58 @@
       <w:pPr>
         <w:bidi w:val="0"/>
         <w:spacing w:line="240" w:lineRule="auto"/>
+      </w:pPr>
+      <w:r>
+        <w:t>This layer mainly acts as the "intermediary" between the Presentation layer and the Data Access layer. It takes the requests the user file and sends them to the DAL for processing, and then returns an adequate message back to the user. This layer also holds the Autonomous Market Agent which consists an automatic agents which buys and sells commodities by permanent ground rules.</w:t>
+      </w:r>
+    </w:p>
+    <w:p>
+      <w:pPr>
+        <w:bidi w:val="0"/>
+        <w:spacing w:line="240" w:lineRule="auto"/>
+        <w:rPr>
+          <w:b/>
+          <w:bCs/>
+          <w:u w:val="single"/>
+        </w:rPr>
+      </w:pPr>
+      <w:r>
+        <w:rPr>
+          <w:b/>
+          <w:bCs/>
+          <w:u w:val="single"/>
+        </w:rPr>
+        <w:t>Classes:</w:t>
+      </w:r>
+    </w:p>
+    <w:p>
+      <w:pPr>
+        <w:bidi w:val="0"/>
+        <w:spacing w:line="240" w:lineRule="auto"/>
+      </w:pPr>
+      <w:r>
+        <w:t>Request Agent – where all the "mediation" takes place. Consists function which take user input and sends it to the DAL.</w:t>
+      </w:r>
+      <w:bookmarkStart w:id="0" w:name="_GoBack"/>
+      <w:bookmarkEnd w:id="0"/>
+    </w:p>
+    <w:p>
+      <w:pPr>
+        <w:bidi w:val="0"/>
+        <w:spacing w:line="240" w:lineRule="auto"/>
+      </w:pPr>
+      <w:proofErr w:type="spellStart"/>
+      <w:r>
+        <w:t>AutonomusMarketAgent</w:t>
+      </w:r>
+      <w:proofErr w:type="spellEnd"/>
+      <w:r>
+        <w:t xml:space="preserve"> – as described above.</w:t>
+      </w:r>
+    </w:p>
+    <w:p>
+      <w:pPr>
+        <w:bidi w:val="0"/>
         <w:rPr>
           <w:b/>
           <w:bCs/>
@@ -149,10 +374,7 @@
           <w:u w:val="single"/>
         </w:rPr>
       </w:pPr>
-    </w:p>
-    <w:p>
-      <w:pPr>
-        <w:bidi w:val="0"/>
+      <w:r>
         <w:rPr>
           <w:b/>
           <w:bCs/>
@@ -160,7 +382,8 @@
           <w:szCs w:val="36"/>
           <w:u w:val="single"/>
         </w:rPr>
-      </w:pPr>
+        <w:t>Data Access</w:t>
+      </w:r>
       <w:r>
         <w:rPr>
           <w:b/>
@@ -169,26 +392,26 @@
           <w:szCs w:val="36"/>
           <w:u w:val="single"/>
         </w:rPr>
-        <w:t>Data Access</w:t>
-      </w:r>
-      <w:r>
-        <w:rPr>
-          <w:b/>
-          <w:bCs/>
-          <w:sz w:val="36"/>
-          <w:szCs w:val="36"/>
+        <w:t xml:space="preserve"> layer:</w:t>
+      </w:r>
+    </w:p>
+    <w:p>
+      <w:pPr>
+        <w:bidi w:val="0"/>
+      </w:pPr>
+      <w:r>
+        <w:t>The job of this layer is to communicate with the server. The layer process the requests which is coming from the user (the presentation layer), send it to the server with proper variables and then process the server response  and sends it back to the presentation layer.</w:t>
+      </w:r>
+    </w:p>
+    <w:p>
+      <w:pPr>
+        <w:bidi w:val="0"/>
+        <w:rPr>
+          <w:b/>
+          <w:bCs/>
           <w:u w:val="single"/>
         </w:rPr>
-        <w:t xml:space="preserve"> layer:</w:t>
-      </w:r>
-    </w:p>
-    <w:p>
-      <w:pPr>
-        <w:bidi w:val="0"/>
-      </w:pPr>
-      <w:r>
-        <w:t>The job of this layer is to communicate with the server. The layer process the requests which is coming from the user (the presentation layer), send it to the server with proper variables and then process the server response  and sends it back to the presentation layer.</w:t>
-      </w:r>
+      </w:pPr>
     </w:p>
     <w:p>
       <w:pPr>
@@ -199,22 +422,12 @@
           <w:u w:val="single"/>
         </w:rPr>
       </w:pPr>
-    </w:p>
-    <w:p>
-      <w:pPr>
-        <w:bidi w:val="0"/>
+      <w:r>
         <w:rPr>
           <w:b/>
           <w:bCs/>
           <w:u w:val="single"/>
         </w:rPr>
-      </w:pPr>
-      <w:r>
-        <w:rPr>
-          <w:b/>
-          <w:bCs/>
-          <w:u w:val="single"/>
-        </w:rPr>
         <w:t>Classes:</w:t>
       </w:r>
     </w:p>
@@ -231,6 +444,7 @@
         <w:bidi w:val="0"/>
       </w:pPr>
       <w:r>
+        <w:lastRenderedPageBreak/>
         <w:t>Query</w:t>
       </w:r>
       <w:r>
@@ -388,6 +602,126 @@
     </w:sectPr>
   </w:body>
 </w:document>
+</file>
+
+<file path=word/numbering.xml><?xml version="1.0" encoding="utf-8"?>
+<w:numbering xmlns:wpc="http://schemas.microsoft.com/office/word/2010/wordprocessingCanvas" xmlns:cx="http://schemas.microsoft.com/office/drawing/2014/chartex" xmlns:cx1="http://schemas.microsoft.com/office/drawing/2015/9/8/chartex" xmlns:cx2="http://schemas.microsoft.com/office/drawing/2015/10/21/chartex" xmlns:cx3="http://schemas.microsoft.com/office/drawing/2016/5/9/chartex" xmlns:cx4="http://schemas.microsoft.com/office/drawing/2016/5/10/chartex" xmlns:cx5="http://schemas.microsoft.com/office/drawing/2016/5/11/chartex" xmlns:cx6="http://schemas.microsoft.com/office/drawing/2016/5/12/chartex" xmlns:cx7="http://schemas.microsoft.com/office/drawing/2016/5/13/chartex" xmlns:cx8="http://schemas.microsoft.com/office/drawing/2016/5/14/chartex" xmlns:mc="http://schemas.openxmlformats.org/markup-compatibility/2006" xmlns:o="urn:schemas-microsoft-com:office:office" xmlns:r="http://schemas.openxmlformats.org/officeDocument/2006/relationships" xmlns:m="http://schemas.openxmlformats.org/officeDocument/2006/math" xmlns:v="urn:schemas-microsoft-com:vml" xmlns:wp14="http://schemas.microsoft.com/office/word/2010/wordprocessingDrawing" xmlns:wp="http://schemas.openxmlformats.org/drawingml/2006/wordprocessingDrawing" xmlns:w10="urn:schemas-microsoft-com:office:word" xmlns:w="http://schemas.openxmlformats.org/wordprocessingml/2006/main" xmlns:w14="http://schemas.microsoft.com/office/word/2010/wordml" xmlns:w15="http://schemas.microsoft.com/office/word/2012/wordml" xmlns:w16se="http://schemas.microsoft.com/office/word/2015/wordml/symex" xmlns:wpg="http://schemas.microsoft.com/office/word/2010/wordprocessingGroup" xmlns:wpi="http://schemas.microsoft.com/office/word/2010/wordprocessingInk" xmlns:wne="http://schemas.microsoft.com/office/word/2006/wordml" xmlns:wps="http://schemas.microsoft.com/office/word/2010/wordprocessingShape" mc:Ignorable="w14 w15 w16se wp14">
+  <w:abstractNum w:abstractNumId="0" w15:restartNumberingAfterBreak="0">
+    <w:nsid w:val="0B700823"/>
+    <w:multiLevelType w:val="hybridMultilevel"/>
+    <w:tmpl w:val="5FA49DE0"/>
+    <w:lvl w:ilvl="0" w:tplc="19367A5A">
+      <w:numFmt w:val="bullet"/>
+      <w:lvlText w:val=""/>
+      <w:lvlJc w:val="left"/>
+      <w:pPr>
+        <w:ind w:left="720" w:hanging="360"/>
+      </w:pPr>
+      <w:rPr>
+        <w:rFonts w:ascii="Symbol" w:eastAsiaTheme="minorHAnsi" w:hAnsi="Symbol" w:cstheme="minorBidi" w:hint="default"/>
+      </w:rPr>
+    </w:lvl>
+    <w:lvl w:ilvl="1" w:tplc="04090003" w:tentative="1">
+      <w:start w:val="1"/>
+      <w:numFmt w:val="bullet"/>
+      <w:lvlText w:val="o"/>
+      <w:lvlJc w:val="left"/>
+      <w:pPr>
+        <w:ind w:left="1440" w:hanging="360"/>
+      </w:pPr>
+      <w:rPr>
+        <w:rFonts w:ascii="Courier New" w:hAnsi="Courier New" w:cs="Courier New" w:hint="default"/>
+      </w:rPr>
+    </w:lvl>
+    <w:lvl w:ilvl="2" w:tplc="04090005" w:tentative="1">
+      <w:start w:val="1"/>
+      <w:numFmt w:val="bullet"/>
+      <w:lvlText w:val=""/>
+      <w:lvlJc w:val="left"/>
+      <w:pPr>
+        <w:ind w:left="2160" w:hanging="360"/>
+      </w:pPr>
+      <w:rPr>
+        <w:rFonts w:ascii="Wingdings" w:hAnsi="Wingdings" w:hint="default"/>
+      </w:rPr>
+    </w:lvl>
+    <w:lvl w:ilvl="3" w:tplc="04090001" w:tentative="1">
+      <w:start w:val="1"/>
+      <w:numFmt w:val="bullet"/>
+      <w:lvlText w:val=""/>
+      <w:lvlJc w:val="left"/>
+      <w:pPr>
+        <w:ind w:left="2880" w:hanging="360"/>
+      </w:pPr>
+      <w:rPr>
+        <w:rFonts w:ascii="Symbol" w:hAnsi="Symbol" w:hint="default"/>
+      </w:rPr>
+    </w:lvl>
+    <w:lvl w:ilvl="4" w:tplc="04090003" w:tentative="1">
+      <w:start w:val="1"/>
+      <w:numFmt w:val="bullet"/>
+      <w:lvlText w:val="o"/>
+      <w:lvlJc w:val="left"/>
+      <w:pPr>
+        <w:ind w:left="3600" w:hanging="360"/>
+      </w:pPr>
+      <w:rPr>
+        <w:rFonts w:ascii="Courier New" w:hAnsi="Courier New" w:cs="Courier New" w:hint="default"/>
+      </w:rPr>
+    </w:lvl>
+    <w:lvl w:ilvl="5" w:tplc="04090005" w:tentative="1">
+      <w:start w:val="1"/>
+      <w:numFmt w:val="bullet"/>
+      <w:lvlText w:val=""/>
+      <w:lvlJc w:val="left"/>
+      <w:pPr>
+        <w:ind w:left="4320" w:hanging="360"/>
+      </w:pPr>
+      <w:rPr>
+        <w:rFonts w:ascii="Wingdings" w:hAnsi="Wingdings" w:hint="default"/>
+      </w:rPr>
+    </w:lvl>
+    <w:lvl w:ilvl="6" w:tplc="04090001" w:tentative="1">
+      <w:start w:val="1"/>
+      <w:numFmt w:val="bullet"/>
+      <w:lvlText w:val=""/>
+      <w:lvlJc w:val="left"/>
+      <w:pPr>
+        <w:ind w:left="5040" w:hanging="360"/>
+      </w:pPr>
+      <w:rPr>
+        <w:rFonts w:ascii="Symbol" w:hAnsi="Symbol" w:hint="default"/>
+      </w:rPr>
+    </w:lvl>
+    <w:lvl w:ilvl="7" w:tplc="04090003" w:tentative="1">
+      <w:start w:val="1"/>
+      <w:numFmt w:val="bullet"/>
+      <w:lvlText w:val="o"/>
+      <w:lvlJc w:val="left"/>
+      <w:pPr>
+        <w:ind w:left="5760" w:hanging="360"/>
+      </w:pPr>
+      <w:rPr>
+        <w:rFonts w:ascii="Courier New" w:hAnsi="Courier New" w:cs="Courier New" w:hint="default"/>
+      </w:rPr>
+    </w:lvl>
+    <w:lvl w:ilvl="8" w:tplc="04090005" w:tentative="1">
+      <w:start w:val="1"/>
+      <w:numFmt w:val="bullet"/>
+      <w:lvlText w:val=""/>
+      <w:lvlJc w:val="left"/>
+      <w:pPr>
+        <w:ind w:left="6480" w:hanging="360"/>
+      </w:pPr>
+      <w:rPr>
+        <w:rFonts w:ascii="Wingdings" w:hAnsi="Wingdings" w:hint="default"/>
+      </w:rPr>
+    </w:lvl>
+  </w:abstractNum>
+  <w:num w:numId="1">
+    <w:abstractNumId w:val="0"/>
+  </w:num>
+</w:numbering>
 </file>
 
 <file path=word/styles.xml><?xml version="1.0" encoding="utf-8"?>
@@ -846,6 +1180,29 @@
       <w:u w:val="single"/>
     </w:rPr>
   </w:style>
+  <w:style w:type="character" w:styleId="FollowedHyperlink">
+    <w:name w:val="FollowedHyperlink"/>
+    <w:basedOn w:val="a0"/>
+    <w:uiPriority w:val="99"/>
+    <w:semiHidden/>
+    <w:unhideWhenUsed/>
+    <w:rsid w:val="00F279A5"/>
+    <w:rPr>
+      <w:color w:val="954F72" w:themeColor="followedHyperlink"/>
+      <w:u w:val="single"/>
+    </w:rPr>
+  </w:style>
+  <w:style w:type="paragraph" w:styleId="a3">
+    <w:name w:val="List Paragraph"/>
+    <w:basedOn w:val="a"/>
+    <w:uiPriority w:val="34"/>
+    <w:qFormat/>
+    <w:rsid w:val="00F279A5"/>
+    <w:pPr>
+      <w:ind w:left="720"/>
+      <w:contextualSpacing/>
+    </w:pPr>
+  </w:style>
 </w:styles>
 </file>
 

</xml_diff>

<commit_message>
HLD and LLD update
</commit_message>
<xml_diff>
--- a/HLD ISE172_project.docx
+++ b/HLD ISE172_project.docx
@@ -51,26 +51,8 @@
         <w:r>
           <w:rPr>
             <w:rStyle w:val="Hyperlink"/>
-            <w:rFonts w:ascii="Arial" w:hAnsi="Arial" w:cs="Arial"/>
-            <w:color w:val="1155CC"/>
           </w:rPr>
-          <w:t>https://goo.gl/xUw</w:t>
-        </w:r>
-        <w:r>
-          <w:rPr>
-            <w:rStyle w:val="Hyperlink"/>
-            <w:rFonts w:ascii="Arial" w:hAnsi="Arial" w:cs="Arial"/>
-            <w:color w:val="1155CC"/>
-          </w:rPr>
-          <w:t>X</w:t>
-        </w:r>
-        <w:r>
-          <w:rPr>
-            <w:rStyle w:val="Hyperlink"/>
-            <w:rFonts w:ascii="Arial" w:hAnsi="Arial" w:cs="Arial"/>
-            <w:color w:val="1155CC"/>
-          </w:rPr>
-          <w:t>R2</w:t>
+          <w:t>https://goo.gl/xUwXR2</w:t>
         </w:r>
       </w:hyperlink>
     </w:p>
@@ -78,6 +60,8 @@
       <w:pPr>
         <w:bidi w:val="0"/>
       </w:pPr>
+      <w:bookmarkStart w:id="0" w:name="_GoBack"/>
+      <w:bookmarkEnd w:id="0"/>
       <w:r>
         <w:t>The project id delegated to three sub-projects(layers) containing the following:</w:t>
       </w:r>
@@ -346,21 +330,20 @@
       <w:r>
         <w:t>Request Agent – where all the "mediation" takes place. Consists function which take user input and sends it to the DAL.</w:t>
       </w:r>
-      <w:bookmarkStart w:id="0" w:name="_GoBack"/>
-      <w:bookmarkEnd w:id="0"/>
     </w:p>
     <w:p>
       <w:pPr>
         <w:bidi w:val="0"/>
         <w:spacing w:line="240" w:lineRule="auto"/>
       </w:pPr>
-      <w:proofErr w:type="spellStart"/>
-      <w:r>
-        <w:t>AutonomusMarketAgent</w:t>
-      </w:r>
-      <w:proofErr w:type="spellEnd"/>
-      <w:r>
-        <w:t xml:space="preserve"> – as described above.</w:t>
+      <w:r>
+        <w:t xml:space="preserve">Autonomous </w:t>
+      </w:r>
+      <w:r>
+        <w:t>M</w:t>
+      </w:r>
+      <w:r>
+        <w:t>arket Agent – where all the automat actions take place. This class connect with the server while the user is not using the GUI and knows to make 20  different actions accordingly to the rules we decided.</w:t>
       </w:r>
     </w:p>
     <w:p>
@@ -400,8 +383,19 @@
         <w:bidi w:val="0"/>
       </w:pPr>
       <w:r>
-        <w:t>The job of this layer is to communicate with the server. The layer process the requests which is coming from the user (the presentation layer), send it to the server with proper variables and then process the server response  and sends it back to the presentation layer.</w:t>
-      </w:r>
+        <w:t xml:space="preserve">The job of this layer is to communicate with the server. The layer process the requests which is coming from the user (the presentation layer), send it to the server with proper variables and then process the server </w:t>
+      </w:r>
+      <w:r>
+        <w:t>response and</w:t>
+      </w:r>
+      <w:r>
+        <w:t xml:space="preserve"> sends it back to the presentation layer.</w:t>
+      </w:r>
+    </w:p>
+    <w:p>
+      <w:pPr>
+        <w:bidi w:val="0"/>
+      </w:pPr>
     </w:p>
     <w:p>
       <w:pPr>
@@ -428,6 +422,7 @@
           <w:bCs/>
           <w:u w:val="single"/>
         </w:rPr>
+        <w:lastRenderedPageBreak/>
         <w:t>Classes:</w:t>
       </w:r>
     </w:p>
@@ -444,7 +439,6 @@
         <w:bidi w:val="0"/>
       </w:pPr>
       <w:r>
-        <w:lastRenderedPageBreak/>
         <w:t>Query</w:t>
       </w:r>
       <w:r>
@@ -1172,7 +1166,6 @@
     <w:name w:val="Hyperlink"/>
     <w:basedOn w:val="a0"/>
     <w:uiPriority w:val="99"/>
-    <w:semiHidden/>
     <w:unhideWhenUsed/>
     <w:rsid w:val="00735592"/>
     <w:rPr>
@@ -1202,6 +1195,18 @@
       <w:ind w:left="720"/>
       <w:contextualSpacing/>
     </w:pPr>
+  </w:style>
+  <w:style w:type="character" w:styleId="a4">
+    <w:name w:val="Mention"/>
+    <w:basedOn w:val="a0"/>
+    <w:uiPriority w:val="99"/>
+    <w:semiHidden/>
+    <w:unhideWhenUsed/>
+    <w:rsid w:val="00A70234"/>
+    <w:rPr>
+      <w:color w:val="2B579A"/>
+      <w:shd w:val="clear" w:color="auto" w:fill="E6E6E6"/>
+    </w:rPr>
   </w:style>
 </w:styles>
 </file>

</xml_diff>

<commit_message>
cleaned garbage files and HLD LLD update
</commit_message>
<xml_diff>
--- a/HLD ISE172_project.docx
+++ b/HLD ISE172_project.docx
@@ -1,6 +1,6 @@
 
 <file path=word/document.xml><?xml version="1.0" encoding="utf-8"?>
-<w:document xmlns:wpc="http://schemas.microsoft.com/office/word/2010/wordprocessingCanvas" xmlns:cx="http://schemas.microsoft.com/office/drawing/2014/chartex" xmlns:cx1="http://schemas.microsoft.com/office/drawing/2015/9/8/chartex" xmlns:cx2="http://schemas.microsoft.com/office/drawing/2015/10/21/chartex" xmlns:cx3="http://schemas.microsoft.com/office/drawing/2016/5/9/chartex" xmlns:cx4="http://schemas.microsoft.com/office/drawing/2016/5/10/chartex" xmlns:cx5="http://schemas.microsoft.com/office/drawing/2016/5/11/chartex" xmlns:cx6="http://schemas.microsoft.com/office/drawing/2016/5/12/chartex" xmlns:cx7="http://schemas.microsoft.com/office/drawing/2016/5/13/chartex" xmlns:cx8="http://schemas.microsoft.com/office/drawing/2016/5/14/chartex" xmlns:mc="http://schemas.openxmlformats.org/markup-compatibility/2006" xmlns:o="urn:schemas-microsoft-com:office:office" xmlns:r="http://schemas.openxmlformats.org/officeDocument/2006/relationships" xmlns:m="http://schemas.openxmlformats.org/officeDocument/2006/math" xmlns:v="urn:schemas-microsoft-com:vml" xmlns:wp14="http://schemas.microsoft.com/office/word/2010/wordprocessingDrawing" xmlns:wp="http://schemas.openxmlformats.org/drawingml/2006/wordprocessingDrawing" xmlns:w10="urn:schemas-microsoft-com:office:word" xmlns:w="http://schemas.openxmlformats.org/wordprocessingml/2006/main" xmlns:w14="http://schemas.microsoft.com/office/word/2010/wordml" xmlns:w15="http://schemas.microsoft.com/office/word/2012/wordml" xmlns:w16se="http://schemas.microsoft.com/office/word/2015/wordml/symex" xmlns:wpg="http://schemas.microsoft.com/office/word/2010/wordprocessingGroup" xmlns:wpi="http://schemas.microsoft.com/office/word/2010/wordprocessingInk" xmlns:wne="http://schemas.microsoft.com/office/word/2006/wordml" xmlns:wps="http://schemas.microsoft.com/office/word/2010/wordprocessingShape" mc:Ignorable="w14 w15 w16se wp14">
+<w:document xmlns:wpc="http://schemas.microsoft.com/office/word/2010/wordprocessingCanvas" xmlns:cx="http://schemas.microsoft.com/office/drawing/2014/chartex" xmlns:cx1="http://schemas.microsoft.com/office/drawing/2015/9/8/chartex" xmlns:cx2="http://schemas.microsoft.com/office/drawing/2015/10/21/chartex" xmlns:cx3="http://schemas.microsoft.com/office/drawing/2016/5/9/chartex" xmlns:cx4="http://schemas.microsoft.com/office/drawing/2016/5/10/chartex" xmlns:cx5="http://schemas.microsoft.com/office/drawing/2016/5/11/chartex" xmlns:cx6="http://schemas.microsoft.com/office/drawing/2016/5/12/chartex" xmlns:cx7="http://schemas.microsoft.com/office/drawing/2016/5/13/chartex" xmlns:cx8="http://schemas.microsoft.com/office/drawing/2016/5/14/chartex" xmlns:mc="http://schemas.openxmlformats.org/markup-compatibility/2006" xmlns:aink="http://schemas.microsoft.com/office/drawing/2016/ink" xmlns:am3d="http://schemas.microsoft.com/office/drawing/2017/model3d" xmlns:o="urn:schemas-microsoft-com:office:office" xmlns:r="http://schemas.openxmlformats.org/officeDocument/2006/relationships" xmlns:m="http://schemas.openxmlformats.org/officeDocument/2006/math" xmlns:v="urn:schemas-microsoft-com:vml" xmlns:wp14="http://schemas.microsoft.com/office/word/2010/wordprocessingDrawing" xmlns:wp="http://schemas.openxmlformats.org/drawingml/2006/wordprocessingDrawing" xmlns:w10="urn:schemas-microsoft-com:office:word" xmlns:w="http://schemas.openxmlformats.org/wordprocessingml/2006/main" xmlns:w14="http://schemas.microsoft.com/office/word/2010/wordml" xmlns:w15="http://schemas.microsoft.com/office/word/2012/wordml" xmlns:w16se="http://schemas.microsoft.com/office/word/2015/wordml/symex" xmlns:wpg="http://schemas.microsoft.com/office/word/2010/wordprocessingGroup" xmlns:wpi="http://schemas.microsoft.com/office/word/2010/wordprocessingInk" xmlns:wne="http://schemas.microsoft.com/office/word/2006/wordml" xmlns:wps="http://schemas.microsoft.com/office/word/2010/wordprocessingShape" mc:Ignorable="w14 w15 w16se wp14">
   <w:body>
     <w:p>
       <w:pPr>
@@ -60,24 +60,37 @@
       <w:pPr>
         <w:bidi w:val="0"/>
       </w:pPr>
+      <w:r>
+        <w:t>The project id delegated to three sub-projects(layers) containing the following:</w:t>
+      </w:r>
+    </w:p>
+    <w:p>
+      <w:pPr>
+        <w:bidi w:val="0"/>
+        <w:spacing w:after="120" w:line="240" w:lineRule="auto"/>
+        <w:rPr>
+          <w:b/>
+          <w:bCs/>
+          <w:sz w:val="36"/>
+          <w:szCs w:val="36"/>
+          <w:u w:val="single"/>
+        </w:rPr>
+      </w:pPr>
+    </w:p>
+    <w:p>
+      <w:pPr>
+        <w:bidi w:val="0"/>
+        <w:spacing w:after="120" w:line="240" w:lineRule="auto"/>
+        <w:rPr>
+          <w:b/>
+          <w:bCs/>
+          <w:sz w:val="36"/>
+          <w:szCs w:val="36"/>
+          <w:u w:val="single"/>
+        </w:rPr>
+      </w:pPr>
       <w:bookmarkStart w:id="0" w:name="_GoBack"/>
       <w:bookmarkEnd w:id="0"/>
-      <w:r>
-        <w:t>The project id delegated to three sub-projects(layers) containing the following:</w:t>
-      </w:r>
-    </w:p>
-    <w:p>
-      <w:pPr>
-        <w:bidi w:val="0"/>
-        <w:spacing w:after="120" w:line="240" w:lineRule="auto"/>
-        <w:rPr>
-          <w:b/>
-          <w:bCs/>
-          <w:sz w:val="36"/>
-          <w:szCs w:val="36"/>
-          <w:u w:val="single"/>
-        </w:rPr>
-      </w:pPr>
       <w:r>
         <w:rPr>
           <w:b/>
@@ -241,6 +254,34 @@
     </w:p>
     <w:p>
       <w:pPr>
+        <w:pStyle w:val="a3"/>
+        <w:numPr>
+          <w:ilvl w:val="0"/>
+          <w:numId w:val="1"/>
+        </w:numPr>
+        <w:bidi w:val="0"/>
+        <w:spacing w:after="120" w:line="240" w:lineRule="auto"/>
+      </w:pPr>
+      <w:r>
+        <w:t>Market Statistics – shows graphs of minimum maximum and average prices of the commodities over a certain time period</w:t>
+      </w:r>
+    </w:p>
+    <w:p>
+      <w:pPr>
+        <w:pStyle w:val="a3"/>
+        <w:numPr>
+          <w:ilvl w:val="0"/>
+          <w:numId w:val="1"/>
+        </w:numPr>
+        <w:bidi w:val="0"/>
+        <w:spacing w:after="120" w:line="240" w:lineRule="auto"/>
+      </w:pPr>
+      <w:r>
+        <w:t>Generate PDF – generates a PDF file with the current user query data written in it</w:t>
+      </w:r>
+    </w:p>
+    <w:p>
+      <w:pPr>
         <w:bidi w:val="0"/>
         <w:spacing w:after="120" w:line="240" w:lineRule="auto"/>
       </w:pPr>
@@ -343,7 +384,29 @@
         <w:t>M</w:t>
       </w:r>
       <w:r>
-        <w:t>arket Agent – where all the automat actions take place. This class connect with the server while the user is not using the GUI and knows to make 20  different actions accordingly to the rules we decided.</w:t>
+        <w:t xml:space="preserve">arket Agent – where all the automat actions take place. This class connect with the server while the user is not using the GUI and knows to make </w:t>
+      </w:r>
+      <w:proofErr w:type="gramStart"/>
+      <w:r>
+        <w:t>20  different</w:t>
+      </w:r>
+      <w:proofErr w:type="gramEnd"/>
+      <w:r>
+        <w:t xml:space="preserve"> actions accordingly to the rules we decided.</w:t>
+      </w:r>
+    </w:p>
+    <w:p>
+      <w:pPr>
+        <w:bidi w:val="0"/>
+        <w:spacing w:line="240" w:lineRule="auto"/>
+      </w:pPr>
+      <w:proofErr w:type="spellStart"/>
+      <w:r>
+        <w:t>StatsManager</w:t>
+      </w:r>
+      <w:proofErr w:type="spellEnd"/>
+      <w:r>
+        <w:t xml:space="preserve"> – in this class holds all the actions required for receiving the stats for the Market Statistics. It communicates with the SQL server.</w:t>
       </w:r>
     </w:p>
     <w:p>
@@ -357,7 +420,10 @@
           <w:u w:val="single"/>
         </w:rPr>
       </w:pPr>
-      <w:r>
+    </w:p>
+    <w:p>
+      <w:pPr>
+        <w:bidi w:val="0"/>
         <w:rPr>
           <w:b/>
           <w:bCs/>
@@ -365,8 +431,7 @@
           <w:szCs w:val="36"/>
           <w:u w:val="single"/>
         </w:rPr>
-        <w:t>Data Access</w:t>
-      </w:r>
+      </w:pPr>
       <w:r>
         <w:rPr>
           <w:b/>
@@ -375,203 +440,10 @@
           <w:szCs w:val="36"/>
           <w:u w:val="single"/>
         </w:rPr>
-        <w:t xml:space="preserve"> layer:</w:t>
-      </w:r>
-    </w:p>
-    <w:p>
-      <w:pPr>
-        <w:bidi w:val="0"/>
-      </w:pPr>
-      <w:r>
-        <w:t xml:space="preserve">The job of this layer is to communicate with the server. The layer process the requests which is coming from the user (the presentation layer), send it to the server with proper variables and then process the server </w:t>
-      </w:r>
-      <w:r>
-        <w:t>response and</w:t>
-      </w:r>
-      <w:r>
-        <w:t xml:space="preserve"> sends it back to the presentation layer.</w:t>
-      </w:r>
-    </w:p>
-    <w:p>
-      <w:pPr>
-        <w:bidi w:val="0"/>
-      </w:pPr>
-    </w:p>
-    <w:p>
-      <w:pPr>
-        <w:bidi w:val="0"/>
-        <w:rPr>
-          <w:b/>
-          <w:bCs/>
-          <w:u w:val="single"/>
-        </w:rPr>
-      </w:pPr>
-    </w:p>
-    <w:p>
-      <w:pPr>
-        <w:bidi w:val="0"/>
-        <w:rPr>
-          <w:b/>
-          <w:bCs/>
-          <w:u w:val="single"/>
-        </w:rPr>
-      </w:pPr>
-      <w:r>
-        <w:rPr>
-          <w:b/>
-          <w:bCs/>
-          <w:u w:val="single"/>
-        </w:rPr>
         <w:lastRenderedPageBreak/>
-        <w:t>Classes:</w:t>
-      </w:r>
-    </w:p>
-    <w:p>
-      <w:pPr>
-        <w:bidi w:val="0"/>
-      </w:pPr>
-      <w:r>
-        <w:t>Buy Request\Sell Request\Cancel Request- these three classes are about the simple request of the user to buy, sell or cancel the last request.</w:t>
-      </w:r>
-    </w:p>
-    <w:p>
-      <w:pPr>
-        <w:bidi w:val="0"/>
-      </w:pPr>
-      <w:r>
-        <w:t>Query</w:t>
-      </w:r>
-      <w:r>
-        <w:t xml:space="preserve"> </w:t>
-      </w:r>
-      <w:r>
-        <w:t>Market</w:t>
-      </w:r>
-      <w:r>
-        <w:t xml:space="preserve"> </w:t>
-      </w:r>
-      <w:r>
-        <w:t>Request</w:t>
-      </w:r>
-      <w:r>
-        <w:t>\</w:t>
-      </w:r>
-      <w:r>
-        <w:t>Query</w:t>
-      </w:r>
-      <w:r>
-        <w:t xml:space="preserve"> </w:t>
-      </w:r>
-      <w:r>
-        <w:t>User</w:t>
-      </w:r>
-      <w:r>
-        <w:t xml:space="preserve"> </w:t>
-      </w:r>
-      <w:r>
-        <w:t>Request</w:t>
-      </w:r>
-      <w:r>
-        <w:t>\</w:t>
-      </w:r>
-      <w:r>
-        <w:t>Query</w:t>
-      </w:r>
-      <w:r>
-        <w:t xml:space="preserve"> </w:t>
-      </w:r>
-      <w:r>
-        <w:t>Sell</w:t>
-      </w:r>
-      <w:r>
-        <w:t xml:space="preserve">  </w:t>
-      </w:r>
-      <w:r>
-        <w:t>Buy</w:t>
-      </w:r>
-      <w:r>
-        <w:t xml:space="preserve"> </w:t>
-      </w:r>
-      <w:r>
-        <w:t>Request</w:t>
-      </w:r>
-      <w:r>
-        <w:t>- this classes returns information about the current data of the market, the user request and the sell\buy request.</w:t>
-      </w:r>
-    </w:p>
-    <w:p>
-      <w:pPr>
-        <w:bidi w:val="0"/>
-      </w:pPr>
-      <w:r>
-        <w:t>Query</w:t>
-      </w:r>
-      <w:r>
-        <w:t xml:space="preserve"> </w:t>
-      </w:r>
-      <w:r>
-        <w:t>Sell</w:t>
-      </w:r>
-      <w:r>
-        <w:t xml:space="preserve"> </w:t>
-      </w:r>
-      <w:r>
-        <w:t>Buy</w:t>
-      </w:r>
-      <w:r>
-        <w:t xml:space="preserve"> </w:t>
-      </w:r>
-      <w:r>
-        <w:t>Request</w:t>
-      </w:r>
-      <w:r>
-        <w:t>\</w:t>
-      </w:r>
-      <w:r>
-        <w:t>Market</w:t>
-      </w:r>
-      <w:r>
-        <w:t xml:space="preserve"> </w:t>
-      </w:r>
-      <w:r>
-        <w:t>Item</w:t>
-      </w:r>
-      <w:r>
-        <w:t xml:space="preserve"> </w:t>
-      </w:r>
-      <w:r>
-        <w:t>Query</w:t>
-      </w:r>
-      <w:r>
-        <w:t>\</w:t>
-      </w:r>
-      <w:r>
-        <w:t>Marke</w:t>
-      </w:r>
-      <w:r>
-        <w:t xml:space="preserve">t </w:t>
-      </w:r>
-      <w:r>
-        <w:t>User</w:t>
-      </w:r>
-      <w:r>
-        <w:t xml:space="preserve"> </w:t>
-      </w:r>
-      <w:r>
-        <w:t>Data</w:t>
-      </w:r>
-      <w:r>
-        <w:t>- this classes present the required information as we get from the user.</w:t>
-      </w:r>
-    </w:p>
-    <w:p>
-      <w:pPr>
-        <w:bidi w:val="0"/>
-      </w:pPr>
-    </w:p>
-    <w:p>
-      <w:pPr>
-        <w:bidi w:val="0"/>
+        <w:t>Data Access</w:t>
+      </w:r>
+      <w:r>
         <w:rPr>
           <w:b/>
           <w:bCs/>
@@ -579,7 +451,321 @@
           <w:szCs w:val="36"/>
           <w:u w:val="single"/>
         </w:rPr>
-      </w:pPr>
+        <w:t xml:space="preserve"> layer:</w:t>
+      </w:r>
+    </w:p>
+    <w:p>
+      <w:pPr>
+        <w:bidi w:val="0"/>
+      </w:pPr>
+      <w:r>
+        <w:t xml:space="preserve">The job of this layer is to communicate with the server. The layer </w:t>
+      </w:r>
+      <w:proofErr w:type="gramStart"/>
+      <w:r>
+        <w:t>process</w:t>
+      </w:r>
+      <w:proofErr w:type="gramEnd"/>
+      <w:r>
+        <w:t xml:space="preserve"> the requests which is coming from the user (the presentation layer), send it to the server with proper variables and then process the server </w:t>
+      </w:r>
+      <w:r>
+        <w:t>response and</w:t>
+      </w:r>
+      <w:r>
+        <w:t xml:space="preserve"> sends it back to the presentation layer.</w:t>
+      </w:r>
+    </w:p>
+    <w:p>
+      <w:pPr>
+        <w:bidi w:val="0"/>
+      </w:pPr>
+      <w:r>
+        <w:t>This layer also communicates with the SQL server.</w:t>
+      </w:r>
+    </w:p>
+    <w:p>
+      <w:pPr>
+        <w:bidi w:val="0"/>
+      </w:pPr>
+    </w:p>
+    <w:p>
+      <w:pPr>
+        <w:bidi w:val="0"/>
+        <w:rPr>
+          <w:b/>
+          <w:bCs/>
+          <w:u w:val="single"/>
+        </w:rPr>
+      </w:pPr>
+    </w:p>
+    <w:p>
+      <w:pPr>
+        <w:bidi w:val="0"/>
+        <w:rPr>
+          <w:b/>
+          <w:bCs/>
+          <w:u w:val="single"/>
+        </w:rPr>
+      </w:pPr>
+      <w:r>
+        <w:rPr>
+          <w:b/>
+          <w:bCs/>
+          <w:u w:val="single"/>
+        </w:rPr>
+        <w:t>Classes:</w:t>
+      </w:r>
+    </w:p>
+    <w:p>
+      <w:pPr>
+        <w:bidi w:val="0"/>
+      </w:pPr>
+      <w:r>
+        <w:t>Buy Request\Sell Request\Cancel Request- these three classes are about the simple request of the user to buy, sell or cancel the last request.</w:t>
+      </w:r>
+    </w:p>
+    <w:p>
+      <w:pPr>
+        <w:bidi w:val="0"/>
+      </w:pPr>
+      <w:r>
+        <w:t>Query</w:t>
+      </w:r>
+      <w:r>
+        <w:t xml:space="preserve"> </w:t>
+      </w:r>
+      <w:r>
+        <w:t>Market</w:t>
+      </w:r>
+      <w:r>
+        <w:t xml:space="preserve"> </w:t>
+      </w:r>
+      <w:r>
+        <w:t>Request</w:t>
+      </w:r>
+      <w:r>
+        <w:t>\</w:t>
+      </w:r>
+      <w:r>
+        <w:t>Query</w:t>
+      </w:r>
+      <w:r>
+        <w:t xml:space="preserve"> </w:t>
+      </w:r>
+      <w:r>
+        <w:t>User</w:t>
+      </w:r>
+      <w:r>
+        <w:t xml:space="preserve"> </w:t>
+      </w:r>
+      <w:r>
+        <w:t>Request</w:t>
+      </w:r>
+      <w:r>
+        <w:t>\</w:t>
+      </w:r>
+      <w:r>
+        <w:t>Query</w:t>
+      </w:r>
+      <w:r>
+        <w:t xml:space="preserve"> </w:t>
+      </w:r>
+      <w:r>
+        <w:t>Sell</w:t>
+      </w:r>
+      <w:r>
+        <w:t xml:space="preserve">  </w:t>
+      </w:r>
+      <w:r>
+        <w:t>Buy</w:t>
+      </w:r>
+      <w:r>
+        <w:t xml:space="preserve"> </w:t>
+      </w:r>
+      <w:r>
+        <w:t>Request</w:t>
+      </w:r>
+      <w:r>
+        <w:t>- this classes returns information about the current data of the market, the user request and the sell\buy request.</w:t>
+      </w:r>
+    </w:p>
+    <w:p>
+      <w:pPr>
+        <w:bidi w:val="0"/>
+      </w:pPr>
+      <w:r>
+        <w:t>Query</w:t>
+      </w:r>
+      <w:r>
+        <w:t xml:space="preserve"> </w:t>
+      </w:r>
+      <w:r>
+        <w:t>Sell</w:t>
+      </w:r>
+      <w:r>
+        <w:t xml:space="preserve"> </w:t>
+      </w:r>
+      <w:r>
+        <w:t>Buy</w:t>
+      </w:r>
+      <w:r>
+        <w:t xml:space="preserve"> </w:t>
+      </w:r>
+      <w:r>
+        <w:t>Request</w:t>
+      </w:r>
+      <w:r>
+        <w:t>\</w:t>
+      </w:r>
+      <w:r>
+        <w:t>Market</w:t>
+      </w:r>
+      <w:r>
+        <w:t xml:space="preserve"> </w:t>
+      </w:r>
+      <w:r>
+        <w:t>Item</w:t>
+      </w:r>
+      <w:r>
+        <w:t xml:space="preserve"> </w:t>
+      </w:r>
+      <w:r>
+        <w:t>Query</w:t>
+      </w:r>
+      <w:r>
+        <w:t>\</w:t>
+      </w:r>
+      <w:r>
+        <w:t>Marke</w:t>
+      </w:r>
+      <w:r>
+        <w:t xml:space="preserve">t </w:t>
+      </w:r>
+      <w:r>
+        <w:t>User</w:t>
+      </w:r>
+      <w:r>
+        <w:t xml:space="preserve"> </w:t>
+      </w:r>
+      <w:r>
+        <w:t>Data</w:t>
+      </w:r>
+      <w:r>
+        <w:t>- this classes present the required information as we get from the user.</w:t>
+      </w:r>
+    </w:p>
+    <w:p>
+      <w:pPr>
+        <w:bidi w:val="0"/>
+      </w:pPr>
+      <w:proofErr w:type="spellStart"/>
+      <w:r>
+        <w:t>SQLManager</w:t>
+      </w:r>
+      <w:proofErr w:type="spellEnd"/>
+      <w:r>
+        <w:t xml:space="preserve"> – this class is </w:t>
+      </w:r>
+      <w:proofErr w:type="spellStart"/>
+      <w:r>
+        <w:t>resposinble</w:t>
+      </w:r>
+      <w:proofErr w:type="spellEnd"/>
+      <w:r>
+        <w:t xml:space="preserve"> of creating a SQL connection to the SQL server, and allowing the BL to use this connection.</w:t>
+      </w:r>
+    </w:p>
+    <w:p>
+      <w:pPr>
+        <w:bidi w:val="0"/>
+      </w:pPr>
+    </w:p>
+    <w:p>
+      <w:pPr>
+        <w:bidi w:val="0"/>
+        <w:rPr>
+          <w:b/>
+          <w:bCs/>
+          <w:sz w:val="36"/>
+          <w:szCs w:val="36"/>
+          <w:u w:val="single"/>
+        </w:rPr>
+      </w:pPr>
+    </w:p>
+    <w:p>
+      <w:pPr>
+        <w:bidi w:val="0"/>
+        <w:rPr>
+          <w:b/>
+          <w:bCs/>
+          <w:sz w:val="36"/>
+          <w:szCs w:val="36"/>
+          <w:u w:val="single"/>
+        </w:rPr>
+      </w:pPr>
+      <w:r>
+        <w:rPr>
+          <w:b/>
+          <w:bCs/>
+          <w:sz w:val="36"/>
+          <w:szCs w:val="36"/>
+          <w:u w:val="single"/>
+        </w:rPr>
+        <w:t>Open Sources</w:t>
+      </w:r>
+      <w:r>
+        <w:rPr>
+          <w:b/>
+          <w:bCs/>
+          <w:sz w:val="36"/>
+          <w:szCs w:val="36"/>
+          <w:u w:val="single"/>
+        </w:rPr>
+        <w:t>:</w:t>
+      </w:r>
+    </w:p>
+    <w:p>
+      <w:pPr>
+        <w:bidi w:val="0"/>
+      </w:pPr>
+      <w:proofErr w:type="spellStart"/>
+      <w:r>
+        <w:t>LiveCharts</w:t>
+      </w:r>
+      <w:proofErr w:type="spellEnd"/>
+      <w:r>
+        <w:t xml:space="preserve"> – a library used for generating various charts. In this </w:t>
+      </w:r>
+      <w:proofErr w:type="gramStart"/>
+      <w:r>
+        <w:t>project</w:t>
+      </w:r>
+      <w:proofErr w:type="gramEnd"/>
+      <w:r>
+        <w:t xml:space="preserve"> it is used to create the Market Statistics Charts.</w:t>
+      </w:r>
+    </w:p>
+    <w:p>
+      <w:pPr>
+        <w:bidi w:val="0"/>
+      </w:pPr>
+      <w:proofErr w:type="spellStart"/>
+      <w:r>
+        <w:t>ITextSharp</w:t>
+      </w:r>
+      <w:proofErr w:type="spellEnd"/>
+      <w:r>
+        <w:t xml:space="preserve"> – a library used for generating a pdf file easily. In this </w:t>
+      </w:r>
+      <w:proofErr w:type="gramStart"/>
+      <w:r>
+        <w:t>project</w:t>
+      </w:r>
+      <w:proofErr w:type="gramEnd"/>
+      <w:r>
+        <w:t xml:space="preserve"> it is used to generate the User Report</w:t>
+      </w:r>
     </w:p>
     <w:p>
       <w:pPr>
@@ -599,7 +785,7 @@
 </file>
 
 <file path=word/numbering.xml><?xml version="1.0" encoding="utf-8"?>
-<w:numbering xmlns:wpc="http://schemas.microsoft.com/office/word/2010/wordprocessingCanvas" xmlns:cx="http://schemas.microsoft.com/office/drawing/2014/chartex" xmlns:cx1="http://schemas.microsoft.com/office/drawing/2015/9/8/chartex" xmlns:cx2="http://schemas.microsoft.com/office/drawing/2015/10/21/chartex" xmlns:cx3="http://schemas.microsoft.com/office/drawing/2016/5/9/chartex" xmlns:cx4="http://schemas.microsoft.com/office/drawing/2016/5/10/chartex" xmlns:cx5="http://schemas.microsoft.com/office/drawing/2016/5/11/chartex" xmlns:cx6="http://schemas.microsoft.com/office/drawing/2016/5/12/chartex" xmlns:cx7="http://schemas.microsoft.com/office/drawing/2016/5/13/chartex" xmlns:cx8="http://schemas.microsoft.com/office/drawing/2016/5/14/chartex" xmlns:mc="http://schemas.openxmlformats.org/markup-compatibility/2006" xmlns:o="urn:schemas-microsoft-com:office:office" xmlns:r="http://schemas.openxmlformats.org/officeDocument/2006/relationships" xmlns:m="http://schemas.openxmlformats.org/officeDocument/2006/math" xmlns:v="urn:schemas-microsoft-com:vml" xmlns:wp14="http://schemas.microsoft.com/office/word/2010/wordprocessingDrawing" xmlns:wp="http://schemas.openxmlformats.org/drawingml/2006/wordprocessingDrawing" xmlns:w10="urn:schemas-microsoft-com:office:word" xmlns:w="http://schemas.openxmlformats.org/wordprocessingml/2006/main" xmlns:w14="http://schemas.microsoft.com/office/word/2010/wordml" xmlns:w15="http://schemas.microsoft.com/office/word/2012/wordml" xmlns:w16se="http://schemas.microsoft.com/office/word/2015/wordml/symex" xmlns:wpg="http://schemas.microsoft.com/office/word/2010/wordprocessingGroup" xmlns:wpi="http://schemas.microsoft.com/office/word/2010/wordprocessingInk" xmlns:wne="http://schemas.microsoft.com/office/word/2006/wordml" xmlns:wps="http://schemas.microsoft.com/office/word/2010/wordprocessingShape" mc:Ignorable="w14 w15 w16se wp14">
+<w:numbering xmlns:wpc="http://schemas.microsoft.com/office/word/2010/wordprocessingCanvas" xmlns:cx="http://schemas.microsoft.com/office/drawing/2014/chartex" xmlns:cx1="http://schemas.microsoft.com/office/drawing/2015/9/8/chartex" xmlns:cx2="http://schemas.microsoft.com/office/drawing/2015/10/21/chartex" xmlns:cx3="http://schemas.microsoft.com/office/drawing/2016/5/9/chartex" xmlns:cx4="http://schemas.microsoft.com/office/drawing/2016/5/10/chartex" xmlns:cx5="http://schemas.microsoft.com/office/drawing/2016/5/11/chartex" xmlns:cx6="http://schemas.microsoft.com/office/drawing/2016/5/12/chartex" xmlns:cx7="http://schemas.microsoft.com/office/drawing/2016/5/13/chartex" xmlns:cx8="http://schemas.microsoft.com/office/drawing/2016/5/14/chartex" xmlns:mc="http://schemas.openxmlformats.org/markup-compatibility/2006" xmlns:aink="http://schemas.microsoft.com/office/drawing/2016/ink" xmlns:am3d="http://schemas.microsoft.com/office/drawing/2017/model3d" xmlns:o="urn:schemas-microsoft-com:office:office" xmlns:r="http://schemas.openxmlformats.org/officeDocument/2006/relationships" xmlns:m="http://schemas.openxmlformats.org/officeDocument/2006/math" xmlns:v="urn:schemas-microsoft-com:vml" xmlns:wp14="http://schemas.microsoft.com/office/word/2010/wordprocessingDrawing" xmlns:wp="http://schemas.openxmlformats.org/drawingml/2006/wordprocessingDrawing" xmlns:w10="urn:schemas-microsoft-com:office:word" xmlns:w="http://schemas.openxmlformats.org/wordprocessingml/2006/main" xmlns:w14="http://schemas.microsoft.com/office/word/2010/wordml" xmlns:w15="http://schemas.microsoft.com/office/word/2012/wordml" xmlns:w16se="http://schemas.microsoft.com/office/word/2015/wordml/symex" xmlns:wpg="http://schemas.microsoft.com/office/word/2010/wordprocessingGroup" xmlns:wpi="http://schemas.microsoft.com/office/word/2010/wordprocessingInk" xmlns:wne="http://schemas.microsoft.com/office/word/2006/wordml" xmlns:wps="http://schemas.microsoft.com/office/word/2010/wordprocessingShape" mc:Ignorable="w14 w15 w16se wp14">
   <w:abstractNum w:abstractNumId="0" w15:restartNumberingAfterBreak="0">
     <w:nsid w:val="0B700823"/>
     <w:multiLevelType w:val="hybridMultilevel"/>
@@ -735,7 +921,7 @@
       </w:pPr>
     </w:pPrDefault>
   </w:docDefaults>
-  <w:latentStyles w:defLockedState="0" w:defUIPriority="99" w:defSemiHidden="0" w:defUnhideWhenUsed="0" w:defQFormat="0" w:count="374">
+  <w:latentStyles w:defLockedState="0" w:defUIPriority="99" w:defSemiHidden="0" w:defUnhideWhenUsed="0" w:defQFormat="0" w:count="375">
     <w:lsdException w:name="Normal" w:uiPriority="0" w:qFormat="1"/>
     <w:lsdException w:name="heading 1" w:uiPriority="9" w:qFormat="1"/>
     <w:lsdException w:name="heading 2" w:semiHidden="1" w:uiPriority="9" w:unhideWhenUsed="1" w:qFormat="1"/>
@@ -1110,6 +1296,7 @@
     <w:lsdException w:name="Mention" w:semiHidden="1" w:unhideWhenUsed="1"/>
     <w:lsdException w:name="Smart Hyperlink" w:semiHidden="1" w:unhideWhenUsed="1"/>
     <w:lsdException w:name="Hashtag" w:semiHidden="1" w:unhideWhenUsed="1"/>
+    <w:lsdException w:name="Unresolved Mention" w:semiHidden="1" w:unhideWhenUsed="1"/>
   </w:latentStyles>
   <w:style w:type="paragraph" w:default="1" w:styleId="a">
     <w:name w:val="Normal"/>

</xml_diff>